<commit_message>
Updating documents and adding PDFs
</commit_message>
<xml_diff>
--- a/Spring-Week13_Coding-Assignment-3.docx
+++ b/Spring-Week13_Coding-Assignment-3.docx
@@ -17,6 +17,22 @@
         </w:rPr>
         <w:t>URL to GitHub Repository:</w:t>
       </w:r>
+      <w:r>
+        <w:rPr>
+          <w:rFonts w:ascii="Calibri" w:hAnsi="Calibri"/>
+          <w:b/>
+          <w:bCs/>
+        </w:rPr>
+        <w:t xml:space="preserve"> </w:t>
+      </w:r>
+      <w:r>
+        <w:rPr>
+          <w:rFonts w:ascii="Calibri" w:hAnsi="Calibri"/>
+          <w:sz w:val="22"/>
+          <w:szCs w:val="22"/>
+        </w:rPr>
+        <w:t>https://github.com/MichaelG2022/Spring-Boot-Jeep-Sales-Assignment</w:t>
+      </w:r>
     </w:p>
     <w:p>
       <w:pPr>
@@ -42,6 +58,22 @@
           <w:bCs/>
         </w:rPr>
         <w:t>Video:</w:t>
+      </w:r>
+      <w:r>
+        <w:rPr>
+          <w:rFonts w:ascii="Calibri" w:hAnsi="Calibri"/>
+          <w:b/>
+          <w:bCs/>
+        </w:rPr>
+        <w:t xml:space="preserve"> </w:t>
+      </w:r>
+      <w:r>
+        <w:rPr>
+          <w:rFonts w:ascii="Calibri" w:hAnsi="Calibri"/>
+          <w:sz w:val="22"/>
+          <w:szCs w:val="22"/>
+        </w:rPr>
+        <w:t>https://www.youtube.com/watch?v=evedW80O86M</w:t>
       </w:r>
     </w:p>
     <w:p>
@@ -863,21 +895,7 @@
             <w14:miter w14:lim="400000"/>
           </w14:textOutline>
         </w:rPr>
-        <w:t>—————————————————————————————————————</w:t>
-      </w:r>
-      <w:r>
-        <w:rPr>
-          <w:rFonts w:ascii="Calibri" w:hAnsi="Calibri"/>
-          <w:b/>
-          <w:bCs/>
-          <w:u w:color="000000"/>
-          <w14:textOutline w14:w="12700" w14:cap="flat" w14:cmpd="sng" w14:algn="ctr">
-            <w14:noFill/>
-            <w14:prstDash w14:val="solid"/>
-            <w14:miter w14:lim="400000"/>
-          </w14:textOutline>
-        </w:rPr>
-        <w:t>—————</w:t>
+        <w:t>——————————————————————————————————————————</w:t>
       </w:r>
     </w:p>
     <w:p>
@@ -999,10 +1017,7 @@
         <w:t>Here's a hint:</w:t>
       </w:r>
       <w:r>
-        <w:t xml:space="preserve"> make sure you are running a version of Java that is 11+.</w:t>
-      </w:r>
-      <w:r>
-        <w:t xml:space="preserve"> To get the version, open a Windows </w:t>
+        <w:t xml:space="preserve"> make sure you are running a version of Java that is 11+. To get the version, open a Windows </w:t>
       </w:r>
       <w:r>
         <w:t>Command Prompt</w:t>
@@ -1026,13 +1041,7 @@
           <w:rPr>
             <w:rStyle w:val="Hyperlink0"/>
           </w:rPr>
-          <w:t>https://docs.aws.amazon</w:t>
-        </w:r>
-        <w:r>
-          <w:rPr>
-            <w:rStyle w:val="Hyperlink0"/>
-          </w:rPr>
-          <w:t>.com/corretto/latest/corretto-11-ug/downloads-list.html</w:t>
+          <w:t>https://docs.aws.amazon.com/corretto/latest/corretto-11-ug/downloads-list.html</w:t>
         </w:r>
       </w:hyperlink>
       <w:r>
@@ -1156,10 +1165,7 @@
         </w:numPr>
       </w:pPr>
       <w:r>
-        <w:t xml:space="preserve">In Spring Tool Suite, click the "File" menu. Select </w:t>
-      </w:r>
-      <w:r>
-        <w:t>"New/Project…". In the popup, expand "Maven" and select "Maven Project". Click "Next".</w:t>
+        <w:t>In Spring Tool Suite, click the "File" menu. Select "New/Project…". In the popup, expand "Maven" and select "Maven Project". Click "Next".</w:t>
       </w:r>
     </w:p>
     <w:p>
@@ -1376,10 +1382,7 @@
         <w:ind w:left="720"/>
       </w:pPr>
       <w:r>
-        <w:t xml:space="preserve">Click </w:t>
-      </w:r>
-      <w:r>
-        <w:t>"Finish".</w:t>
+        <w:t>Click "Finish".</w:t>
       </w:r>
     </w:p>
     <w:p>
@@ -1665,15 +1668,7 @@
                 <w:sz w:val="22"/>
                 <w:szCs w:val="22"/>
               </w:rPr>
-              <w:t xml:space="preserve">Select the latest </w:t>
-            </w:r>
-            <w:r>
-              <w:rPr>
-                <w:rFonts w:ascii="Calibri" w:hAnsi="Calibri"/>
-                <w:sz w:val="22"/>
-                <w:szCs w:val="22"/>
-              </w:rPr>
-              <w:t>stable version (not SNAPSHOT or RC)</w:t>
+              <w:t>Select the latest stable version (not SNAPSHOT or RC)</w:t>
             </w:r>
           </w:p>
         </w:tc>
@@ -2326,10 +2321,7 @@
         <w:t>Spring Tool Suite</w:t>
       </w:r>
       <w:r>
-        <w:t>, open pom.xml (in the project root directory). Sele</w:t>
-      </w:r>
-      <w:r>
-        <w:t>ct all the text in the editor and replace it with the XML copied to the clipboard in the prior step.</w:t>
+        <w:t>, open pom.xml (in the project root directory). Select all the text in the editor and replace it with the XML copied to the clipboard in the prior step.</w:t>
       </w:r>
     </w:p>
     <w:p>
@@ -2360,10 +2352,7 @@
       </w:r>
       <w:proofErr w:type="spellEnd"/>
       <w:r>
-        <w:t>. Select</w:t>
-      </w:r>
-      <w:r>
-        <w:t xml:space="preserve"> the latest version and add the entry to the POM file in the </w:t>
+        <w:t xml:space="preserve">. Select the latest version and add the entry to the POM file in the </w:t>
       </w:r>
       <w:r>
         <w:rPr>
@@ -2482,15 +2471,7 @@
           <w:sz w:val="20"/>
           <w:szCs w:val="20"/>
         </w:rPr>
-        <w:t>@Spri</w:t>
-      </w:r>
-      <w:r>
-        <w:rPr>
-          <w:rFonts w:ascii="Consolas" w:eastAsia="Consolas" w:hAnsi="Consolas" w:cs="Consolas"/>
-          <w:sz w:val="20"/>
-          <w:szCs w:val="20"/>
-        </w:rPr>
-        <w:t>ngBootApplication</w:t>
+        <w:t>@SpringBootApplication</w:t>
       </w:r>
       <w:r>
         <w:t xml:space="preserve"> and the import statement.</w:t>
@@ -2574,10 +2555,7 @@
         <w:t>main()</w:t>
       </w:r>
       <w:r>
-        <w:t xml:space="preserve"> method as the second. The entire class should look </w:t>
-      </w:r>
-      <w:r>
-        <w:t>like this:</w:t>
+        <w:t xml:space="preserve"> method as the second. The entire class should look like this:</w:t>
       </w:r>
     </w:p>
     <w:p>
@@ -2799,10 +2777,7 @@
         </w:numPr>
       </w:pPr>
       <w:r>
-        <w:t>Load the files that were added: rig</w:t>
-      </w:r>
-      <w:r>
-        <w:t>ht-click on the project in Package Explorer and select "Refresh".</w:t>
+        <w:t>Load the files that were added: right-click on the project in Package Explorer and select "Refresh".</w:t>
       </w:r>
     </w:p>
     <w:p>
@@ -2826,10 +2801,7 @@
         </w:numPr>
       </w:pPr>
       <w:r>
-        <w:t>Us</w:t>
-      </w:r>
-      <w:r>
-        <w:t>ing the MySQL Workbench or MySQL command line client (CLI), create a database named "jeep".</w:t>
+        <w:t>Using the MySQL Workbench or MySQL command line client (CLI), create a database named "jeep".</w:t>
       </w:r>
     </w:p>
     <w:p>
@@ -2869,10 +2841,7 @@
         <w:t>V1.1__Jeep_Data.sql</w:t>
       </w:r>
       <w:r>
-        <w:t>) into the MySQL database to create the ta</w:t>
-      </w:r>
-      <w:r>
-        <w:t xml:space="preserve">bles and populate them with data. These files are found in the project folder </w:t>
+        <w:t xml:space="preserve">) into the MySQL database to create the tables and populate them with data. These files are found in the project folder </w:t>
       </w:r>
       <w:proofErr w:type="spellStart"/>
       <w:r>
@@ -2986,10 +2955,7 @@
       </w:r>
       <w:proofErr w:type="spellEnd"/>
       <w:r>
-        <w:t xml:space="preserve"> usin</w:t>
-      </w:r>
-      <w:r>
-        <w:t>g the techniques shown in the video.</w:t>
+        <w:t xml:space="preserve"> using the techniques shown in the video.</w:t>
       </w:r>
     </w:p>
     <w:p>
@@ -3102,10 +3068,7 @@
         </w:numPr>
       </w:pPr>
       <w:r>
-        <w:t>The video extended</w:t>
-      </w:r>
-      <w:r>
-        <w:t xml:space="preserve"> </w:t>
+        <w:t xml:space="preserve">The video extended </w:t>
       </w:r>
       <w:proofErr w:type="spellStart"/>
       <w:r>
@@ -3196,10 +3159,7 @@
       <w:proofErr w:type="spellStart"/>
       <w:proofErr w:type="gramStart"/>
       <w:r>
-        <w:t>classpath:flyw</w:t>
-      </w:r>
-      <w:r>
-        <w:t>ay</w:t>
+        <w:t>classpath:flyway</w:t>
       </w:r>
       <w:proofErr w:type="spellEnd"/>
       <w:r>
@@ -3298,10 +3258,7 @@
       </w:r>
       <w:proofErr w:type="spellEnd"/>
       <w:r>
-        <w:t xml:space="preserve">. The method must have the following method </w:t>
-      </w:r>
-      <w:r>
-        <w:t>signature:</w:t>
+        <w:t>. The method must have the following method signature:</w:t>
       </w:r>
     </w:p>
     <w:p>
@@ -3385,10 +3342,7 @@
       </w:r>
       <w:proofErr w:type="spellEnd"/>
       <w:r>
-        <w:t>. T</w:t>
-      </w:r>
-      <w:r>
-        <w:t>he variables and annotations should look like this:</w:t>
+        <w:t>. The variables and annotations should look like this:</w:t>
       </w:r>
     </w:p>
     <w:p>
@@ -3627,7 +3581,11 @@
           <w:sz w:val="20"/>
           <w:szCs w:val="20"/>
         </w:rPr>
-        <w:t>com.promineotech.j</w:t>
+        <w:t>com.promineotech.jeep.entity</w:t>
+      </w:r>
+      <w:proofErr w:type="spellEnd"/>
+      <w:r>
+        <w:t xml:space="preserve"> package. Add the columns from the models table into this class as instance variables. Annotate the class with the Lombok annotations </w:t>
       </w:r>
       <w:r>
         <w:rPr>
@@ -3635,11 +3593,10 @@
           <w:sz w:val="20"/>
           <w:szCs w:val="20"/>
         </w:rPr>
-        <w:t>eep.entity</w:t>
-      </w:r>
-      <w:proofErr w:type="spellEnd"/>
-      <w:r>
-        <w:t xml:space="preserve"> package. Add the columns from the models table into this class as instance variables. Annotate the class with the Lombok annotations </w:t>
+        <w:t>@Data</w:t>
+      </w:r>
+      <w:r>
+        <w:t xml:space="preserve">, </w:t>
       </w:r>
       <w:r>
         <w:rPr>
@@ -3647,10 +3604,10 @@
           <w:sz w:val="20"/>
           <w:szCs w:val="20"/>
         </w:rPr>
-        <w:t>@Data</w:t>
-      </w:r>
-      <w:r>
-        <w:t xml:space="preserve">, </w:t>
+        <w:t>@Builder</w:t>
+      </w:r>
+      <w:r>
+        <w:t xml:space="preserve"> (and optionally both </w:t>
       </w:r>
       <w:r>
         <w:rPr>
@@ -3658,10 +3615,10 @@
           <w:sz w:val="20"/>
           <w:szCs w:val="20"/>
         </w:rPr>
-        <w:t>@Builder</w:t>
-      </w:r>
-      <w:r>
-        <w:t xml:space="preserve"> (and optionally both </w:t>
+        <w:t>@NoArgsConstructor</w:t>
+      </w:r>
+      <w:r>
+        <w:t xml:space="preserve"> and </w:t>
       </w:r>
       <w:r>
         <w:rPr>
@@ -3669,21 +3626,23 @@
           <w:sz w:val="20"/>
           <w:szCs w:val="20"/>
         </w:rPr>
-        <w:t>@NoArgsConstructor</w:t>
-      </w:r>
-      <w:r>
-        <w:t xml:space="preserve"> and </w:t>
-      </w:r>
+        <w:t>@AllArgsConstructor</w:t>
+      </w:r>
+      <w:r>
+        <w:t xml:space="preserve">). Note that </w:t>
+      </w:r>
+      <w:proofErr w:type="spellStart"/>
       <w:r>
         <w:rPr>
           <w:rFonts w:ascii="Consolas" w:eastAsia="Consolas" w:hAnsi="Consolas" w:cs="Consolas"/>
           <w:sz w:val="20"/>
           <w:szCs w:val="20"/>
         </w:rPr>
-        <w:t>@AllArgsConstructor</w:t>
-      </w:r>
-      <w:r>
-        <w:t xml:space="preserve">). Note that </w:t>
+        <w:t>modelId</w:t>
+      </w:r>
+      <w:proofErr w:type="spellEnd"/>
+      <w:r>
+        <w:t xml:space="preserve"> should be of type </w:t>
       </w:r>
       <w:proofErr w:type="spellStart"/>
       <w:r>
@@ -3692,14 +3651,11 @@
           <w:sz w:val="20"/>
           <w:szCs w:val="20"/>
         </w:rPr>
-        <w:t>modelId</w:t>
+        <w:t>JeepModel</w:t>
       </w:r>
       <w:proofErr w:type="spellEnd"/>
       <w:r>
-        <w:t xml:space="preserve"> should be of</w:t>
-      </w:r>
-      <w:r>
-        <w:t xml:space="preserve"> type </w:t>
+        <w:t xml:space="preserve"> and </w:t>
       </w:r>
       <w:proofErr w:type="spellStart"/>
       <w:r>
@@ -3708,11 +3664,11 @@
           <w:sz w:val="20"/>
           <w:szCs w:val="20"/>
         </w:rPr>
-        <w:t>JeepModel</w:t>
+        <w:t>basePrice</w:t>
       </w:r>
       <w:proofErr w:type="spellEnd"/>
       <w:r>
-        <w:t xml:space="preserve"> and </w:t>
+        <w:t xml:space="preserve"> should be of type </w:t>
       </w:r>
       <w:proofErr w:type="spellStart"/>
       <w:r>
@@ -3721,19 +3677,6 @@
           <w:sz w:val="20"/>
           <w:szCs w:val="20"/>
         </w:rPr>
-        <w:t>basePrice</w:t>
-      </w:r>
-      <w:proofErr w:type="spellEnd"/>
-      <w:r>
-        <w:t xml:space="preserve"> should be of type </w:t>
-      </w:r>
-      <w:proofErr w:type="spellStart"/>
-      <w:r>
-        <w:rPr>
-          <w:rFonts w:ascii="Consolas" w:eastAsia="Consolas" w:hAnsi="Consolas" w:cs="Consolas"/>
-          <w:sz w:val="20"/>
-          <w:szCs w:val="20"/>
-        </w:rPr>
         <w:t>BigDecimal</w:t>
       </w:r>
       <w:proofErr w:type="spellEnd"/>
@@ -3816,10 +3759,7 @@
       </w:r>
       <w:proofErr w:type="spellStart"/>
       <w:r>
-        <w:t>Jee</w:t>
-      </w:r>
-      <w:r>
-        <w:t>pModel</w:t>
+        <w:t>JeepModel</w:t>
       </w:r>
       <w:proofErr w:type="spellEnd"/>
       <w:r>
@@ -4077,10 +4017,7 @@
         </w:numPr>
       </w:pPr>
       <w:r>
-        <w:t xml:space="preserve">Back in the test method that you were writing, create local variables </w:t>
-      </w:r>
-      <w:r>
-        <w:t xml:space="preserve">for </w:t>
+        <w:t xml:space="preserve">Back in the test method that you were writing, create local variables for </w:t>
       </w:r>
       <w:proofErr w:type="spellStart"/>
       <w:r>
@@ -4533,10 +4470,7 @@
             </w:r>
             <w:proofErr w:type="spellEnd"/>
             <w:r>
-              <w:t xml:space="preserve">, </w:t>
-            </w:r>
-            <w:r>
-              <w:t>model, trim);</w:t>
+              <w:t>, model, trim);</w:t>
             </w:r>
           </w:p>
         </w:tc>
@@ -4695,10 +4629,7 @@
         <w:proofErr w:type="spellEnd"/>
       </w:hyperlink>
       <w:r>
-        <w:t>, test that the response that c</w:t>
-      </w:r>
-      <w:r>
-        <w:t xml:space="preserve">omes back from the server is 200 (success) – or as is shown in the video: </w:t>
+        <w:t xml:space="preserve">, test that the response that comes back from the server is 200 (success) – or as is shown in the video: </w:t>
       </w:r>
       <w:proofErr w:type="spellStart"/>
       <w:r>
@@ -5061,10 +4992,7 @@
       </w:r>
       <w:proofErr w:type="spellEnd"/>
       <w:r>
-        <w:t xml:space="preserve"> doc</w:t>
-      </w:r>
-      <w:r>
-        <w:t>umentation to document the four possible outcomes: 200 (success), 400 (bad input), 404 (not found) and 500 (unplanned error) as shown in the video.</w:t>
+        <w:t xml:space="preserve"> documentation to document the four possible outcomes: 200 (success), 400 (bad input), 404 (not found) and 500 (unplanned error) as shown in the video.</w:t>
       </w:r>
     </w:p>
     <w:p>
@@ -5118,10 +5046,7 @@
         </w:numPr>
       </w:pPr>
       <w:r>
-        <w:t>Add th</w:t>
-      </w:r>
-      <w:r>
-        <w:t xml:space="preserve">e </w:t>
+        <w:t xml:space="preserve">Add the </w:t>
       </w:r>
       <w:r>
         <w:rPr>
@@ -5215,10 +5140,7 @@
         <w:t>@RequestParam</w:t>
       </w:r>
       <w:r>
-        <w:t xml:space="preserve"> annotations to the parameters as described in the video. The interface should look like this (omit</w:t>
-      </w:r>
-      <w:r>
-        <w:t xml:space="preserve">ting the </w:t>
+        <w:t xml:space="preserve"> annotations to the parameters as described in the video. The interface should look like this (omitting the </w:t>
       </w:r>
       <w:proofErr w:type="spellStart"/>
       <w:r>
@@ -5461,10 +5383,7 @@
       </w:r>
       <w:proofErr w:type="spellEnd"/>
       <w:r>
-        <w:t xml:space="preserve"> (Swagger</w:t>
-      </w:r>
-      <w:r>
-        <w:t xml:space="preserve">) documentation produced in the browser. </w:t>
+        <w:t xml:space="preserve"> (Swagger) documentation produced in the browser. </w:t>
       </w:r>
       <w:r>
         <w:t xml:space="preserve">In your video, make sure to show the </w:t>
@@ -7414,7 +7333,7 @@
   <w:num w:numId="7" w16cid:durableId="1726753993">
     <w:abstractNumId w:val="2"/>
     <w:lvlOverride w:ilvl="0">
-      <w:lvl w:ilvl="0" w:tplc="8ED05F5C">
+      <w:lvl w:ilvl="0" w:tplc="A322FFE8">
         <w:start w:val="1"/>
         <w:numFmt w:val="decimal"/>
         <w:lvlText w:val="%1)"/>
@@ -7441,7 +7360,7 @@
       </w:lvl>
     </w:lvlOverride>
     <w:lvlOverride w:ilvl="1">
-      <w:lvl w:ilvl="1" w:tplc="A9769E6E">
+      <w:lvl w:ilvl="1" w:tplc="F4C0F7D4">
         <w:start w:val="1"/>
         <w:numFmt w:val="lowerLetter"/>
         <w:lvlText w:val="%2)"/>
@@ -7471,7 +7390,7 @@
       </w:lvl>
     </w:lvlOverride>
     <w:lvlOverride w:ilvl="2">
-      <w:lvl w:ilvl="2" w:tplc="8962D710">
+      <w:lvl w:ilvl="2" w:tplc="126AD0E8">
         <w:start w:val="1"/>
         <w:numFmt w:val="lowerRoman"/>
         <w:lvlText w:val="%3)"/>
@@ -7501,7 +7420,7 @@
       </w:lvl>
     </w:lvlOverride>
     <w:lvlOverride w:ilvl="3">
-      <w:lvl w:ilvl="3" w:tplc="FE1652F8">
+      <w:lvl w:ilvl="3" w:tplc="09F4580E">
         <w:start w:val="1"/>
         <w:numFmt w:val="decimal"/>
         <w:lvlText w:val="(%4)"/>
@@ -7531,7 +7450,7 @@
       </w:lvl>
     </w:lvlOverride>
     <w:lvlOverride w:ilvl="4">
-      <w:lvl w:ilvl="4" w:tplc="8DB2486C">
+      <w:lvl w:ilvl="4" w:tplc="A6965A3A">
         <w:start w:val="1"/>
         <w:numFmt w:val="lowerLetter"/>
         <w:lvlText w:val="(%5)"/>
@@ -7561,7 +7480,7 @@
       </w:lvl>
     </w:lvlOverride>
     <w:lvlOverride w:ilvl="5">
-      <w:lvl w:ilvl="5" w:tplc="A6CC5966">
+      <w:lvl w:ilvl="5" w:tplc="FCB8AF08">
         <w:start w:val="1"/>
         <w:numFmt w:val="lowerRoman"/>
         <w:lvlText w:val="(%6)"/>
@@ -7591,7 +7510,7 @@
       </w:lvl>
     </w:lvlOverride>
     <w:lvlOverride w:ilvl="6">
-      <w:lvl w:ilvl="6" w:tplc="1408F90A">
+      <w:lvl w:ilvl="6" w:tplc="75222A76">
         <w:start w:val="1"/>
         <w:numFmt w:val="decimal"/>
         <w:lvlText w:val="%7."/>
@@ -7621,7 +7540,7 @@
       </w:lvl>
     </w:lvlOverride>
     <w:lvlOverride w:ilvl="7">
-      <w:lvl w:ilvl="7" w:tplc="AA703238">
+      <w:lvl w:ilvl="7" w:tplc="7278CF16">
         <w:start w:val="1"/>
         <w:numFmt w:val="lowerLetter"/>
         <w:lvlText w:val="%8."/>
@@ -7651,7 +7570,7 @@
       </w:lvl>
     </w:lvlOverride>
     <w:lvlOverride w:ilvl="8">
-      <w:lvl w:ilvl="8" w:tplc="1FE4D066">
+      <w:lvl w:ilvl="8" w:tplc="236ADBCC">
         <w:start w:val="1"/>
         <w:numFmt w:val="lowerRoman"/>
         <w:lvlText w:val="%9."/>
@@ -7699,7 +7618,7 @@
   <w:num w:numId="11" w16cid:durableId="1039671887">
     <w:abstractNumId w:val="2"/>
     <w:lvlOverride w:ilvl="0">
-      <w:lvl w:ilvl="0" w:tplc="8ED05F5C">
+      <w:lvl w:ilvl="0" w:tplc="A322FFE8">
         <w:start w:val="1"/>
         <w:numFmt w:val="decimal"/>
         <w:lvlText w:val="%1)"/>
@@ -7729,7 +7648,7 @@
       </w:lvl>
     </w:lvlOverride>
     <w:lvlOverride w:ilvl="1">
-      <w:lvl w:ilvl="1" w:tplc="A9769E6E">
+      <w:lvl w:ilvl="1" w:tplc="F4C0F7D4">
         <w:start w:val="1"/>
         <w:numFmt w:val="lowerLetter"/>
         <w:lvlText w:val="%2)"/>
@@ -7756,7 +7675,7 @@
       </w:lvl>
     </w:lvlOverride>
     <w:lvlOverride w:ilvl="2">
-      <w:lvl w:ilvl="2" w:tplc="8962D710">
+      <w:lvl w:ilvl="2" w:tplc="126AD0E8">
         <w:start w:val="1"/>
         <w:numFmt w:val="lowerRoman"/>
         <w:lvlText w:val="%3)"/>
@@ -7783,7 +7702,7 @@
       </w:lvl>
     </w:lvlOverride>
     <w:lvlOverride w:ilvl="3">
-      <w:lvl w:ilvl="3" w:tplc="FE1652F8">
+      <w:lvl w:ilvl="3" w:tplc="09F4580E">
         <w:start w:val="1"/>
         <w:numFmt w:val="decimal"/>
         <w:lvlText w:val="(%4)"/>
@@ -7810,7 +7729,7 @@
       </w:lvl>
     </w:lvlOverride>
     <w:lvlOverride w:ilvl="4">
-      <w:lvl w:ilvl="4" w:tplc="8DB2486C">
+      <w:lvl w:ilvl="4" w:tplc="A6965A3A">
         <w:start w:val="1"/>
         <w:numFmt w:val="lowerLetter"/>
         <w:lvlText w:val="(%5)"/>
@@ -7837,7 +7756,7 @@
       </w:lvl>
     </w:lvlOverride>
     <w:lvlOverride w:ilvl="5">
-      <w:lvl w:ilvl="5" w:tplc="A6CC5966">
+      <w:lvl w:ilvl="5" w:tplc="FCB8AF08">
         <w:start w:val="1"/>
         <w:numFmt w:val="lowerRoman"/>
         <w:lvlText w:val="(%6)"/>
@@ -7864,7 +7783,7 @@
       </w:lvl>
     </w:lvlOverride>
     <w:lvlOverride w:ilvl="6">
-      <w:lvl w:ilvl="6" w:tplc="1408F90A">
+      <w:lvl w:ilvl="6" w:tplc="75222A76">
         <w:start w:val="1"/>
         <w:numFmt w:val="decimal"/>
         <w:lvlText w:val="%7."/>
@@ -7891,7 +7810,7 @@
       </w:lvl>
     </w:lvlOverride>
     <w:lvlOverride w:ilvl="7">
-      <w:lvl w:ilvl="7" w:tplc="AA703238">
+      <w:lvl w:ilvl="7" w:tplc="7278CF16">
         <w:start w:val="1"/>
         <w:numFmt w:val="lowerLetter"/>
         <w:lvlText w:val="%8."/>
@@ -7918,7 +7837,7 @@
       </w:lvl>
     </w:lvlOverride>
     <w:lvlOverride w:ilvl="8">
-      <w:lvl w:ilvl="8" w:tplc="1FE4D066">
+      <w:lvl w:ilvl="8" w:tplc="236ADBCC">
         <w:start w:val="1"/>
         <w:numFmt w:val="lowerRoman"/>
         <w:lvlText w:val="%9."/>

</xml_diff>